<commit_message>
Ok, more report revisions...
</commit_message>
<xml_diff>
--- a/Midterm/Report.docx
+++ b/Midterm/Report.docx
@@ -15,8 +15,6 @@
         </w:rPr>
         <w:t>COSC 3206</w:t>
       </w:r>
-      <w:bookmarkStart w:id="0" w:name="_GoBack"/>
-      <w:bookmarkEnd w:id="0"/>
       <w:r>
         <w:rPr>
           <w:b/>
@@ -1046,6 +1044,17 @@
       <w:r>
         <w:t>However, the conflicts in the game usually take place outside the room. We didn’t want the player to be involved directly with these conflicts. We only want the player to influence how someone will act either before or after these conflicts. Therefore, the player’s direct actions never leave the room, but the lasting impact they will have on the boy will extend to the world beyond what is presented to them.</w:t>
       </w:r>
+    </w:p>
+    <w:p>
+      <w:r>
+        <w:tab/>
+        <w:t xml:space="preserve">We have been and will continue to development our game with an iterative design mentality. Every change we make brings us one step closer to our final product. </w:t>
+      </w:r>
+      <w:r>
+        <w:t xml:space="preserve">We set simple goals for each small prototype, taking the development one tiny step at a time. So far, it’s worked out for the best. In the art assets, we were able to see fairly early on what looked like our intended vision and what looked like MS Paint. Through our trial and error with Game Maker, we were able to set realistic goals for our demo. These are goals we have essentially achieved.  </w:t>
+      </w:r>
+      <w:bookmarkStart w:id="0" w:name="_GoBack"/>
+      <w:bookmarkEnd w:id="0"/>
     </w:p>
     <w:sectPr>
       <w:pgSz w:w="12240" w:h="15840"/>

</xml_diff>

<commit_message>
Final version of midterm report
</commit_message>
<xml_diff>
--- a/Midterm/Report.docx
+++ b/Midterm/Report.docx
@@ -1,6 +1,6 @@
 
 <file path=word/document.xml><?xml version="1.0" encoding="utf-8"?>
-<w:document xmlns:wpc="http://schemas.microsoft.com/office/word/2010/wordprocessingCanvas" xmlns:mo="http://schemas.microsoft.com/office/mac/office/2008/main" xmlns:mc="http://schemas.openxmlformats.org/markup-compatibility/2006" xmlns:mv="urn:schemas-microsoft-com:mac:vml" xmlns:o="urn:schemas-microsoft-com:office:office" xmlns:r="http://schemas.openxmlformats.org/officeDocument/2006/relationships" xmlns:m="http://schemas.openxmlformats.org/officeDocument/2006/math" xmlns:v="urn:schemas-microsoft-com:vml" xmlns:wp14="http://schemas.microsoft.com/office/word/2010/wordprocessingDrawing" xmlns:wp="http://schemas.openxmlformats.org/drawingml/2006/wordprocessingDrawing" xmlns:w10="urn:schemas-microsoft-com:office:word" xmlns:w="http://schemas.openxmlformats.org/wordprocessingml/2006/main" xmlns:w14="http://schemas.microsoft.com/office/word/2010/wordml" xmlns:wpg="http://schemas.microsoft.com/office/word/2010/wordprocessingGroup" xmlns:wpi="http://schemas.microsoft.com/office/word/2010/wordprocessingInk" xmlns:wne="http://schemas.microsoft.com/office/word/2006/wordml" xmlns:wps="http://schemas.microsoft.com/office/word/2010/wordprocessingShape" mc:Ignorable="w14 wp14">
+<w:document xmlns:wpc="http://schemas.microsoft.com/office/word/2010/wordprocessingCanvas" xmlns:mc="http://schemas.openxmlformats.org/markup-compatibility/2006" xmlns:o="urn:schemas-microsoft-com:office:office" xmlns:r="http://schemas.openxmlformats.org/officeDocument/2006/relationships" xmlns:m="http://schemas.openxmlformats.org/officeDocument/2006/math" xmlns:v="urn:schemas-microsoft-com:vml" xmlns:wp14="http://schemas.microsoft.com/office/word/2010/wordprocessingDrawing" xmlns:wp="http://schemas.openxmlformats.org/drawingml/2006/wordprocessingDrawing" xmlns:w10="urn:schemas-microsoft-com:office:word" xmlns:w="http://schemas.openxmlformats.org/wordprocessingml/2006/main" xmlns:w14="http://schemas.microsoft.com/office/word/2010/wordml" xmlns:w15="http://schemas.microsoft.com/office/word/2012/wordml" xmlns:wpg="http://schemas.microsoft.com/office/word/2010/wordprocessingGroup" xmlns:wpi="http://schemas.microsoft.com/office/word/2010/wordprocessingInk" xmlns:wne="http://schemas.microsoft.com/office/word/2006/wordml" xmlns:wps="http://schemas.microsoft.com/office/word/2010/wordprocessingShape" mc:Ignorable="w14 w15 wp14">
   <w:body>
     <w:p>
       <w:pPr>
@@ -141,7 +141,7 @@
                     <pic:cNvPicPr/>
                   </pic:nvPicPr>
                   <pic:blipFill>
-                    <a:blip r:embed="rId5">
+                    <a:blip r:embed="rId4">
                       <a:extLst>
                         <a:ext uri="{28A0092B-C50C-407E-A947-70E740481C1C}">
                           <a14:useLocalDpi xmlns:a14="http://schemas.microsoft.com/office/drawing/2010/main" val="0"/>
@@ -250,7 +250,7 @@
                     </pic:cNvPicPr>
                   </pic:nvPicPr>
                   <pic:blipFill>
-                    <a:blip r:embed="rId6">
+                    <a:blip r:embed="rId5">
                       <a:extLst>
                         <a:ext uri="{28A0092B-C50C-407E-A947-70E740481C1C}">
                           <a14:useLocalDpi xmlns:a14="http://schemas.microsoft.com/office/drawing/2010/main" val="0"/>
@@ -276,7 +276,7 @@
                     </a:ln>
                     <a:extLst>
                       <a:ext uri="{FAA26D3D-D897-4be2-8F04-BA451C77F1D7}">
-                        <ma14:placeholderFlag xmlns:ma14="http://schemas.microsoft.com/office/mac/drawingml/2011/main"/>
+                        <ma14:placeholderFlag xmlns:ma14="http://schemas.microsoft.com/office/mac/drawingml/2011/main" xmlns:w="http://schemas.openxmlformats.org/wordprocessingml/2006/main" xmlns:w10="urn:schemas-microsoft-com:office:word" xmlns:v="urn:schemas-microsoft-com:vml" xmlns:o="urn:schemas-microsoft-com:office:office" xmlns:mv="urn:schemas-microsoft-com:mac:vml" xmlns:mo="http://schemas.microsoft.com/office/mac/office/2008/main" xmlns=""/>
                       </a:ext>
                     </a:extLst>
                   </pic:spPr>
@@ -335,7 +335,7 @@
                     </pic:cNvPicPr>
                   </pic:nvPicPr>
                   <pic:blipFill>
-                    <a:blip r:embed="rId7">
+                    <a:blip r:embed="rId6">
                       <a:extLst>
                         <a:ext uri="{28A0092B-C50C-407E-A947-70E740481C1C}">
                           <a14:useLocalDpi xmlns:a14="http://schemas.microsoft.com/office/drawing/2010/main" val="0"/>
@@ -436,7 +436,7 @@
                     </pic:cNvPicPr>
                   </pic:nvPicPr>
                   <pic:blipFill>
-                    <a:blip r:embed="rId8">
+                    <a:blip r:embed="rId7">
                       <a:extLst>
                         <a:ext uri="{28A0092B-C50C-407E-A947-70E740481C1C}">
                           <a14:useLocalDpi xmlns:a14="http://schemas.microsoft.com/office/drawing/2010/main" val="0"/>
@@ -534,7 +534,7 @@
                     </pic:cNvPicPr>
                   </pic:nvPicPr>
                   <pic:blipFill>
-                    <a:blip r:embed="rId9">
+                    <a:blip r:embed="rId8">
                       <a:extLst>
                         <a:ext uri="{28A0092B-C50C-407E-A947-70E740481C1C}">
                           <a14:useLocalDpi xmlns:a14="http://schemas.microsoft.com/office/drawing/2010/main" val="0"/>
@@ -622,7 +622,7 @@
                     </pic:cNvPicPr>
                   </pic:nvPicPr>
                   <pic:blipFill>
-                    <a:blip r:embed="rId10">
+                    <a:blip r:embed="rId9">
                       <a:extLst>
                         <a:ext uri="{28A0092B-C50C-407E-A947-70E740481C1C}">
                           <a14:useLocalDpi xmlns:a14="http://schemas.microsoft.com/office/drawing/2010/main" val="0"/>
@@ -684,7 +684,13 @@
         <w:t>ave a 4 by 4 pixel square in it</w:t>
       </w:r>
       <w:r>
-        <w:t>s place. With that, we thinned the black boarder of the boy and also applied pixel differentiation. The boy sprite now looks like this.</w:t>
+        <w:t xml:space="preserve">s place. With that, we </w:t>
+      </w:r>
+      <w:r>
+        <w:t>thinned the black bo</w:t>
+      </w:r>
+      <w:r>
+        <w:t>rder of the boy and also applied pixel differentiation. The boy sprite now looks like this.</w:t>
       </w:r>
     </w:p>
     <w:p>
@@ -718,7 +724,7 @@
                     </pic:cNvPicPr>
                   </pic:nvPicPr>
                   <pic:blipFill>
-                    <a:blip r:embed="rId11">
+                    <a:blip r:embed="rId10">
                       <a:extLst>
                         <a:ext uri="{28A0092B-C50C-407E-A947-70E740481C1C}">
                           <a14:useLocalDpi xmlns:a14="http://schemas.microsoft.com/office/drawing/2010/main" val="0"/>
@@ -810,7 +816,7 @@
                     </pic:cNvPicPr>
                   </pic:nvPicPr>
                   <pic:blipFill rotWithShape="1">
-                    <a:blip r:embed="rId12">
+                    <a:blip r:embed="rId11">
                       <a:extLst>
                         <a:ext uri="{28A0092B-C50C-407E-A947-70E740481C1C}">
                           <a14:useLocalDpi xmlns:a14="http://schemas.microsoft.com/office/drawing/2010/main" val="0"/>
@@ -834,7 +840,7 @@
                     </a:ln>
                     <a:extLst>
                       <a:ext uri="{53640926-AAD7-44d8-BBD7-CCE9431645EC}">
-                        <a14:shadowObscured xmlns:a14="http://schemas.microsoft.com/office/drawing/2010/main"/>
+                        <a14:shadowObscured xmlns:a14="http://schemas.microsoft.com/office/drawing/2010/main" xmlns:w="http://schemas.openxmlformats.org/wordprocessingml/2006/main" xmlns:w10="urn:schemas-microsoft-com:office:word" xmlns:v="urn:schemas-microsoft-com:vml" xmlns:o="urn:schemas-microsoft-com:office:office" xmlns:mv="urn:schemas-microsoft-com:mac:vml" xmlns:mo="http://schemas.microsoft.com/office/mac/office/2008/main" xmlns=""/>
                       </a:ext>
                     </a:extLst>
                   </pic:spPr>
@@ -880,7 +886,7 @@
                     </pic:cNvPicPr>
                   </pic:nvPicPr>
                   <pic:blipFill rotWithShape="1">
-                    <a:blip r:embed="rId13">
+                    <a:blip r:embed="rId12">
                       <a:extLst>
                         <a:ext uri="{28A0092B-C50C-407E-A947-70E740481C1C}">
                           <a14:useLocalDpi xmlns:a14="http://schemas.microsoft.com/office/drawing/2010/main" val="0"/>
@@ -904,7 +910,7 @@
                     </a:ln>
                     <a:extLst>
                       <a:ext uri="{53640926-AAD7-44d8-BBD7-CCE9431645EC}">
-                        <a14:shadowObscured xmlns:a14="http://schemas.microsoft.com/office/drawing/2010/main"/>
+                        <a14:shadowObscured xmlns:a14="http://schemas.microsoft.com/office/drawing/2010/main" xmlns:w="http://schemas.openxmlformats.org/wordprocessingml/2006/main" xmlns:w10="urn:schemas-microsoft-com:office:word" xmlns:v="urn:schemas-microsoft-com:vml" xmlns:o="urn:schemas-microsoft-com:office:office" xmlns:mv="urn:schemas-microsoft-com:mac:vml" xmlns:mo="http://schemas.microsoft.com/office/mac/office/2008/main" xmlns=""/>
                       </a:ext>
                     </a:extLst>
                   </pic:spPr>
@@ -1039,22 +1045,28 @@
     <w:p>
       <w:r>
         <w:tab/>
-        <w:t xml:space="preserve">As discussed in the Art Assets section, we changed the room perspective from isometric a flat 2D space. With the help of Lens #21: The Lens of Functional Space, we were able to determine which space would be ideal. The isometric loom made it difficult to give proper height to the boy. The flat view removed that problem and will allow us to give the boy height using other objects in the room. The space we give the player is finite; the bear will never leave the room. </w:t>
-      </w:r>
-      <w:r>
-        <w:t>However, the conflicts in the game usually take place outside the room. We didn’t want the player to be involved directly with these conflicts. We only want the player to influence how someone will act either before or after these conflicts. Therefore, the player’s direct actions never leave the room, but the lasting impact they will have on the boy will extend to the world beyond what is presented to them.</w:t>
-      </w:r>
-    </w:p>
-    <w:p>
-      <w:r>
-        <w:tab/>
-        <w:t xml:space="preserve">We have been and will continue to development our game with an iterative design mentality. Every change we make brings us one step closer to our final product. </w:t>
-      </w:r>
-      <w:r>
-        <w:t xml:space="preserve">We set simple goals for each small prototype, taking the development one tiny step at a time. So far, it’s worked out for the best. In the art assets, we were able to see fairly early on what looked like our intended vision and what looked like MS Paint. Through our trial and error with Game Maker, we were able to set realistic goals for our demo. These are goals we have essentially achieved.  </w:t>
+        <w:t>As discussed in the Art Assets section, we changed the room perspective from isometric a flat 2D space. With the help of Lens #21: The Lens of Functional Space, we were able to determine which space</w:t>
+      </w:r>
+      <w:r>
+        <w:t xml:space="preserve"> would be ideal. The isometric r</w:t>
       </w:r>
       <w:bookmarkStart w:id="0" w:name="_GoBack"/>
       <w:bookmarkEnd w:id="0"/>
+      <w:r>
+        <w:t xml:space="preserve">oom made it difficult to give proper height to the boy. The flat view removed that problem and will allow us to give the boy height using other objects in the room. The space we give the player is finite; the bear will never leave the room. </w:t>
+      </w:r>
+      <w:r>
+        <w:t>However, the conflicts in the game usually take place outside the room. We didn’t want the player to be involved directly with these conflicts. We only want the player to influence how someone will act either before or after these conflicts. Therefore, the player’s direct actions never leave the room, but the lasting impact they will have on the boy will extend to the world beyond what is presented to them.</w:t>
+      </w:r>
+    </w:p>
+    <w:p>
+      <w:r>
+        <w:tab/>
+        <w:t xml:space="preserve">We have been and will continue to development our game with an iterative design mentality. Every change we make brings us one step closer to our final product. </w:t>
+      </w:r>
+      <w:r>
+        <w:t xml:space="preserve">We set simple goals for each small prototype, taking the development one tiny step at a time. So far, it’s worked out for the best. In the art assets, we were able to see fairly early on what looked like our intended vision and what looked like MS Paint. Through our trial and error with Game Maker, we were able to set realistic goals for our demo. These are goals we have essentially achieved.  </w:t>
+      </w:r>
     </w:p>
     <w:sectPr>
       <w:pgSz w:w="12240" w:h="15840"/>
@@ -1067,7 +1079,7 @@
 </file>
 
 <file path=word/styles.xml><?xml version="1.0" encoding="utf-8"?>
-<w:styles xmlns:mc="http://schemas.openxmlformats.org/markup-compatibility/2006" xmlns:r="http://schemas.openxmlformats.org/officeDocument/2006/relationships" xmlns:w="http://schemas.openxmlformats.org/wordprocessingml/2006/main" xmlns:w14="http://schemas.microsoft.com/office/word/2010/wordml" mc:Ignorable="w14">
+<w:styles xmlns:mc="http://schemas.openxmlformats.org/markup-compatibility/2006" xmlns:r="http://schemas.openxmlformats.org/officeDocument/2006/relationships" xmlns:w="http://schemas.openxmlformats.org/wordprocessingml/2006/main" xmlns:w14="http://schemas.microsoft.com/office/word/2010/wordml" xmlns:w15="http://schemas.microsoft.com/office/word/2012/wordml" mc:Ignorable="w14 w15">
   <w:docDefaults>
     <w:rPrDefault>
       <w:rPr>
@@ -1083,382 +1095,369 @@
       </w:pPr>
     </w:pPrDefault>
   </w:docDefaults>
-  <w:latentStyles w:defLockedState="0" w:defUIPriority="99" w:defSemiHidden="1" w:defUnhideWhenUsed="1" w:defQFormat="0" w:count="276">
-    <w:lsdException w:name="Normal" w:semiHidden="0" w:uiPriority="0" w:unhideWhenUsed="0" w:qFormat="1"/>
-    <w:lsdException w:name="heading 1" w:semiHidden="0" w:uiPriority="9" w:unhideWhenUsed="0" w:qFormat="1"/>
-    <w:lsdException w:name="heading 2" w:uiPriority="9" w:qFormat="1"/>
-    <w:lsdException w:name="heading 3" w:uiPriority="9" w:qFormat="1"/>
-    <w:lsdException w:name="heading 4" w:uiPriority="9" w:qFormat="1"/>
-    <w:lsdException w:name="heading 5" w:uiPriority="9" w:qFormat="1"/>
-    <w:lsdException w:name="heading 6" w:uiPriority="9" w:qFormat="1"/>
-    <w:lsdException w:name="heading 7" w:uiPriority="9" w:qFormat="1"/>
-    <w:lsdException w:name="heading 8" w:uiPriority="9" w:qFormat="1"/>
-    <w:lsdException w:name="heading 9" w:uiPriority="9" w:qFormat="1"/>
-    <w:lsdException w:name="toc 1" w:uiPriority="39"/>
-    <w:lsdException w:name="toc 2" w:uiPriority="39"/>
-    <w:lsdException w:name="toc 3" w:uiPriority="39"/>
-    <w:lsdException w:name="toc 4" w:uiPriority="39"/>
-    <w:lsdException w:name="toc 5" w:uiPriority="39"/>
-    <w:lsdException w:name="toc 6" w:uiPriority="39"/>
-    <w:lsdException w:name="toc 7" w:uiPriority="39"/>
-    <w:lsdException w:name="toc 8" w:uiPriority="39"/>
-    <w:lsdException w:name="toc 9" w:uiPriority="39"/>
-    <w:lsdException w:name="caption" w:uiPriority="35" w:qFormat="1"/>
-    <w:lsdException w:name="Title" w:semiHidden="0" w:uiPriority="10" w:unhideWhenUsed="0" w:qFormat="1"/>
-    <w:lsdException w:name="Default Paragraph Font" w:uiPriority="1"/>
-    <w:lsdException w:name="Subtitle" w:semiHidden="0" w:uiPriority="11" w:unhideWhenUsed="0" w:qFormat="1"/>
-    <w:lsdException w:name="Strong" w:semiHidden="0" w:uiPriority="22" w:unhideWhenUsed="0" w:qFormat="1"/>
-    <w:lsdException w:name="Emphasis" w:semiHidden="0" w:uiPriority="20" w:unhideWhenUsed="0" w:qFormat="1"/>
-    <w:lsdException w:name="Table Grid" w:semiHidden="0" w:uiPriority="39" w:unhideWhenUsed="0"/>
-    <w:lsdException w:name="Note Level 1" w:semiHidden="0" w:unhideWhenUsed="0"/>
-    <w:lsdException w:name="Note Level 2" w:semiHidden="0" w:unhideWhenUsed="0"/>
-    <w:lsdException w:name="Note Level 3" w:semiHidden="0" w:unhideWhenUsed="0"/>
-    <w:lsdException w:name="Note Level 4" w:semiHidden="0" w:unhideWhenUsed="0"/>
-    <w:lsdException w:name="Note Level 5" w:semiHidden="0" w:unhideWhenUsed="0"/>
-    <w:lsdException w:name="Note Level 6" w:semiHidden="0" w:unhideWhenUsed="0"/>
-    <w:lsdException w:name="Note Level 7" w:semiHidden="0" w:unhideWhenUsed="0"/>
-    <w:lsdException w:name="Note Level 8" w:semiHidden="0" w:unhideWhenUsed="0"/>
-    <w:lsdException w:name="Note Level 9" w:semiHidden="0" w:unhideWhenUsed="0"/>
-    <w:lsdException w:name="Placeholder Text" w:unhideWhenUsed="0"/>
-    <w:lsdException w:name="No Spacing" w:semiHidden="0" w:uiPriority="1" w:unhideWhenUsed="0" w:qFormat="1"/>
-    <w:lsdException w:name="Light Shading" w:semiHidden="0" w:uiPriority="60" w:unhideWhenUsed="0"/>
-    <w:lsdException w:name="Light List" w:semiHidden="0" w:uiPriority="61" w:unhideWhenUsed="0"/>
-    <w:lsdException w:name="Light Grid" w:semiHidden="0" w:uiPriority="62" w:unhideWhenUsed="0"/>
-    <w:lsdException w:name="Medium Shading 1" w:semiHidden="0" w:uiPriority="63" w:unhideWhenUsed="0"/>
-    <w:lsdException w:name="Medium Shading 2" w:semiHidden="0" w:uiPriority="64" w:unhideWhenUsed="0"/>
-    <w:lsdException w:name="Medium List 1" w:semiHidden="0" w:uiPriority="65" w:unhideWhenUsed="0"/>
-    <w:lsdException w:name="Medium List 2" w:semiHidden="0" w:uiPriority="66" w:unhideWhenUsed="0"/>
-    <w:lsdException w:name="Medium Grid 1" w:semiHidden="0" w:uiPriority="67" w:unhideWhenUsed="0"/>
-    <w:lsdException w:name="Medium Grid 2" w:semiHidden="0" w:uiPriority="68" w:unhideWhenUsed="0"/>
-    <w:lsdException w:name="Medium Grid 3" w:semiHidden="0" w:uiPriority="69" w:unhideWhenUsed="0"/>
-    <w:lsdException w:name="Dark List" w:semiHidden="0" w:uiPriority="70" w:unhideWhenUsed="0"/>
-    <w:lsdException w:name="Colorful Shading" w:semiHidden="0" w:uiPriority="71" w:unhideWhenUsed="0"/>
-    <w:lsdException w:name="Colorful List" w:semiHidden="0" w:uiPriority="72" w:unhideWhenUsed="0"/>
-    <w:lsdException w:name="Colorful Grid" w:semiHidden="0" w:uiPriority="73" w:unhideWhenUsed="0"/>
-    <w:lsdException w:name="Light Shading Accent 1" w:semiHidden="0" w:uiPriority="60" w:unhideWhenUsed="0"/>
-    <w:lsdException w:name="Light List Accent 1" w:semiHidden="0" w:uiPriority="61" w:unhideWhenUsed="0"/>
-    <w:lsdException w:name="Light Grid Accent 1" w:semiHidden="0" w:uiPriority="62" w:unhideWhenUsed="0"/>
-    <w:lsdException w:name="Medium Shading 1 Accent 1" w:semiHidden="0" w:uiPriority="63" w:unhideWhenUsed="0"/>
-    <w:lsdException w:name="Medium Shading 2 Accent 1" w:semiHidden="0" w:uiPriority="64" w:unhideWhenUsed="0"/>
-    <w:lsdException w:name="Medium List 1 Accent 1" w:semiHidden="0" w:uiPriority="65" w:unhideWhenUsed="0"/>
-    <w:lsdException w:name="Revision" w:unhideWhenUsed="0"/>
-    <w:lsdException w:name="List Paragraph" w:semiHidden="0" w:uiPriority="34" w:unhideWhenUsed="0" w:qFormat="1"/>
-    <w:lsdException w:name="Quote" w:semiHidden="0" w:uiPriority="29" w:unhideWhenUsed="0" w:qFormat="1"/>
-    <w:lsdException w:name="Intense Quote" w:semiHidden="0" w:uiPriority="30" w:unhideWhenUsed="0" w:qFormat="1"/>
-    <w:lsdException w:name="Medium List 2 Accent 1" w:semiHidden="0" w:uiPriority="66" w:unhideWhenUsed="0"/>
-    <w:lsdException w:name="Medium Grid 1 Accent 1" w:semiHidden="0" w:uiPriority="67" w:unhideWhenUsed="0"/>
-    <w:lsdException w:name="Medium Grid 2 Accent 1" w:semiHidden="0" w:uiPriority="68" w:unhideWhenUsed="0"/>
-    <w:lsdException w:name="Medium Grid 3 Accent 1" w:semiHidden="0" w:uiPriority="69" w:unhideWhenUsed="0"/>
-    <w:lsdException w:name="Dark List Accent 1" w:semiHidden="0" w:uiPriority="70" w:unhideWhenUsed="0"/>
-    <w:lsdException w:name="Colorful Shading Accent 1" w:semiHidden="0" w:uiPriority="71" w:unhideWhenUsed="0"/>
-    <w:lsdException w:name="Colorful List Accent 1" w:semiHidden="0" w:uiPriority="72" w:unhideWhenUsed="0"/>
-    <w:lsdException w:name="Colorful Grid Accent 1" w:semiHidden="0" w:uiPriority="73" w:unhideWhenUsed="0"/>
-    <w:lsdException w:name="Light Shading Accent 2" w:semiHidden="0" w:uiPriority="60" w:unhideWhenUsed="0"/>
-    <w:lsdException w:name="Light List Accent 2" w:semiHidden="0" w:uiPriority="61" w:unhideWhenUsed="0"/>
-    <w:lsdException w:name="Light Grid Accent 2" w:semiHidden="0" w:uiPriority="62" w:unhideWhenUsed="0"/>
-    <w:lsdException w:name="Medium Shading 1 Accent 2" w:semiHidden="0" w:uiPriority="63" w:unhideWhenUsed="0"/>
-    <w:lsdException w:name="Medium Shading 2 Accent 2" w:semiHidden="0" w:uiPriority="64" w:unhideWhenUsed="0"/>
-    <w:lsdException w:name="Medium List 1 Accent 2" w:semiHidden="0" w:uiPriority="65" w:unhideWhenUsed="0"/>
-    <w:lsdException w:name="Medium List 2 Accent 2" w:semiHidden="0" w:uiPriority="66" w:unhideWhenUsed="0"/>
-    <w:lsdException w:name="Medium Grid 1 Accent 2" w:semiHidden="0" w:uiPriority="67" w:unhideWhenUsed="0"/>
-    <w:lsdException w:name="Medium Grid 2 Accent 2" w:semiHidden="0" w:uiPriority="68" w:unhideWhenUsed="0"/>
-    <w:lsdException w:name="Medium Grid 3 Accent 2" w:semiHidden="0" w:uiPriority="69" w:unhideWhenUsed="0"/>
-    <w:lsdException w:name="Dark List Accent 2" w:semiHidden="0" w:uiPriority="70" w:unhideWhenUsed="0"/>
-    <w:lsdException w:name="Colorful Shading Accent 2" w:semiHidden="0" w:uiPriority="71" w:unhideWhenUsed="0"/>
-    <w:lsdException w:name="Colorful List Accent 2" w:semiHidden="0" w:uiPriority="72" w:unhideWhenUsed="0"/>
-    <w:lsdException w:name="Colorful Grid Accent 2" w:semiHidden="0" w:uiPriority="73" w:unhideWhenUsed="0"/>
-    <w:lsdException w:name="Light Shading Accent 3" w:semiHidden="0" w:uiPriority="60" w:unhideWhenUsed="0"/>
-    <w:lsdException w:name="Light List Accent 3" w:semiHidden="0" w:uiPriority="61" w:unhideWhenUsed="0"/>
-    <w:lsdException w:name="Light Grid Accent 3" w:semiHidden="0" w:uiPriority="62" w:unhideWhenUsed="0"/>
-    <w:lsdException w:name="Medium Shading 1 Accent 3" w:semiHidden="0" w:uiPriority="63" w:unhideWhenUsed="0"/>
-    <w:lsdException w:name="Medium Shading 2 Accent 3" w:semiHidden="0" w:uiPriority="64" w:unhideWhenUsed="0"/>
-    <w:lsdException w:name="Medium List 1 Accent 3" w:semiHidden="0" w:uiPriority="65" w:unhideWhenUsed="0"/>
-    <w:lsdException w:name="Medium List 2 Accent 3" w:semiHidden="0" w:uiPriority="66" w:unhideWhenUsed="0"/>
-    <w:lsdException w:name="Medium Grid 1 Accent 3" w:semiHidden="0" w:uiPriority="67" w:unhideWhenUsed="0"/>
-    <w:lsdException w:name="Medium Grid 2 Accent 3" w:semiHidden="0" w:uiPriority="68" w:unhideWhenUsed="0"/>
-    <w:lsdException w:name="Medium Grid 3 Accent 3" w:semiHidden="0" w:uiPriority="69" w:unhideWhenUsed="0"/>
-    <w:lsdException w:name="Dark List Accent 3" w:semiHidden="0" w:uiPriority="70" w:unhideWhenUsed="0"/>
-    <w:lsdException w:name="Colorful Shading Accent 3" w:semiHidden="0" w:uiPriority="71" w:unhideWhenUsed="0"/>
-    <w:lsdException w:name="Colorful List Accent 3" w:semiHidden="0" w:uiPriority="72" w:unhideWhenUsed="0"/>
-    <w:lsdException w:name="Colorful Grid Accent 3" w:semiHidden="0" w:uiPriority="73" w:unhideWhenUsed="0"/>
-    <w:lsdException w:name="Light Shading Accent 4" w:semiHidden="0" w:uiPriority="60" w:unhideWhenUsed="0"/>
-    <w:lsdException w:name="Light List Accent 4" w:semiHidden="0" w:uiPriority="61" w:unhideWhenUsed="0"/>
-    <w:lsdException w:name="Light Grid Accent 4" w:semiHidden="0" w:uiPriority="62" w:unhideWhenUsed="0"/>
-    <w:lsdException w:name="Medium Shading 1 Accent 4" w:semiHidden="0" w:uiPriority="63" w:unhideWhenUsed="0"/>
-    <w:lsdException w:name="Medium Shading 2 Accent 4" w:semiHidden="0" w:uiPriority="64" w:unhideWhenUsed="0"/>
-    <w:lsdException w:name="Medium List 1 Accent 4" w:semiHidden="0" w:uiPriority="65" w:unhideWhenUsed="0"/>
-    <w:lsdException w:name="Medium List 2 Accent 4" w:semiHidden="0" w:uiPriority="66" w:unhideWhenUsed="0"/>
-    <w:lsdException w:name="Medium Grid 1 Accent 4" w:semiHidden="0" w:uiPriority="67" w:unhideWhenUsed="0"/>
-    <w:lsdException w:name="Medium Grid 2 Accent 4" w:semiHidden="0" w:uiPriority="68" w:unhideWhenUsed="0"/>
-    <w:lsdException w:name="Medium Grid 3 Accent 4" w:semiHidden="0" w:uiPriority="69" w:unhideWhenUsed="0"/>
-    <w:lsdException w:name="Dark List Accent 4" w:semiHidden="0" w:uiPriority="70" w:unhideWhenUsed="0"/>
-    <w:lsdException w:name="Colorful Shading Accent 4" w:semiHidden="0" w:uiPriority="71" w:unhideWhenUsed="0"/>
-    <w:lsdException w:name="Colorful List Accent 4" w:semiHidden="0" w:uiPriority="72" w:unhideWhenUsed="0"/>
-    <w:lsdException w:name="Colorful Grid Accent 4" w:semiHidden="0" w:uiPriority="73" w:unhideWhenUsed="0"/>
-    <w:lsdException w:name="Light Shading Accent 5" w:semiHidden="0" w:uiPriority="60" w:unhideWhenUsed="0"/>
-    <w:lsdException w:name="Light List Accent 5" w:semiHidden="0" w:uiPriority="61" w:unhideWhenUsed="0"/>
-    <w:lsdException w:name="Light Grid Accent 5" w:semiHidden="0" w:uiPriority="62" w:unhideWhenUsed="0"/>
-    <w:lsdException w:name="Medium Shading 1 Accent 5" w:semiHidden="0" w:uiPriority="63" w:unhideWhenUsed="0"/>
-    <w:lsdException w:name="Medium Shading 2 Accent 5" w:semiHidden="0" w:uiPriority="64" w:unhideWhenUsed="0"/>
-    <w:lsdException w:name="Medium List 1 Accent 5" w:semiHidden="0" w:uiPriority="65" w:unhideWhenUsed="0"/>
-    <w:lsdException w:name="Medium List 2 Accent 5" w:semiHidden="0" w:uiPriority="66" w:unhideWhenUsed="0"/>
-    <w:lsdException w:name="Medium Grid 1 Accent 5" w:semiHidden="0" w:uiPriority="67" w:unhideWhenUsed="0"/>
-    <w:lsdException w:name="Medium Grid 2 Accent 5" w:semiHidden="0" w:uiPriority="68" w:unhideWhenUsed="0"/>
-    <w:lsdException w:name="Medium Grid 3 Accent 5" w:semiHidden="0" w:uiPriority="69" w:unhideWhenUsed="0"/>
-    <w:lsdException w:name="Dark List Accent 5" w:semiHidden="0" w:uiPriority="70" w:unhideWhenUsed="0"/>
-    <w:lsdException w:name="Colorful Shading Accent 5" w:semiHidden="0" w:uiPriority="71" w:unhideWhenUsed="0"/>
-    <w:lsdException w:name="Colorful List Accent 5" w:semiHidden="0" w:uiPriority="72" w:unhideWhenUsed="0"/>
-    <w:lsdException w:name="Colorful Grid Accent 5" w:semiHidden="0" w:uiPriority="73" w:unhideWhenUsed="0"/>
-    <w:lsdException w:name="Light Shading Accent 6" w:semiHidden="0" w:uiPriority="60" w:unhideWhenUsed="0"/>
-    <w:lsdException w:name="Light List Accent 6" w:semiHidden="0" w:uiPriority="61" w:unhideWhenUsed="0"/>
-    <w:lsdException w:name="Light Grid Accent 6" w:semiHidden="0" w:uiPriority="62" w:unhideWhenUsed="0"/>
-    <w:lsdException w:name="Medium Shading 1 Accent 6" w:semiHidden="0" w:uiPriority="63" w:unhideWhenUsed="0"/>
-    <w:lsdException w:name="Medium Shading 2 Accent 6" w:semiHidden="0" w:uiPriority="64" w:unhideWhenUsed="0"/>
-    <w:lsdException w:name="Medium List 1 Accent 6" w:semiHidden="0" w:uiPriority="65" w:unhideWhenUsed="0"/>
-    <w:lsdException w:name="Medium List 2 Accent 6" w:semiHidden="0" w:uiPriority="66" w:unhideWhenUsed="0"/>
-    <w:lsdException w:name="Medium Grid 1 Accent 6" w:semiHidden="0" w:uiPriority="67" w:unhideWhenUsed="0"/>
-    <w:lsdException w:name="Medium Grid 2 Accent 6" w:semiHidden="0" w:uiPriority="68" w:unhideWhenUsed="0"/>
-    <w:lsdException w:name="Medium Grid 3 Accent 6" w:semiHidden="0" w:uiPriority="69" w:unhideWhenUsed="0"/>
-    <w:lsdException w:name="Dark List Accent 6" w:semiHidden="0" w:uiPriority="70" w:unhideWhenUsed="0"/>
-    <w:lsdException w:name="Colorful Shading Accent 6" w:semiHidden="0" w:uiPriority="71" w:unhideWhenUsed="0"/>
-    <w:lsdException w:name="Colorful List Accent 6" w:semiHidden="0" w:uiPriority="72" w:unhideWhenUsed="0"/>
-    <w:lsdException w:name="Colorful Grid Accent 6" w:semiHidden="0" w:uiPriority="73" w:unhideWhenUsed="0"/>
-    <w:lsdException w:name="Subtle Emphasis" w:semiHidden="0" w:uiPriority="19" w:unhideWhenUsed="0" w:qFormat="1"/>
-    <w:lsdException w:name="Intense Emphasis" w:semiHidden="0" w:uiPriority="21" w:unhideWhenUsed="0" w:qFormat="1"/>
-    <w:lsdException w:name="Subtle Reference" w:semiHidden="0" w:uiPriority="31" w:unhideWhenUsed="0" w:qFormat="1"/>
-    <w:lsdException w:name="Intense Reference" w:semiHidden="0" w:uiPriority="32" w:unhideWhenUsed="0" w:qFormat="1"/>
-    <w:lsdException w:name="Book Title" w:semiHidden="0" w:uiPriority="33" w:unhideWhenUsed="0" w:qFormat="1"/>
-    <w:lsdException w:name="Bibliography" w:uiPriority="37"/>
-    <w:lsdException w:name="TOC Heading" w:uiPriority="39" w:qFormat="1"/>
-  </w:latentStyles>
-  <w:style w:type="paragraph" w:default="1" w:styleId="Normal">
-    <w:name w:val="Normal"/>
-    <w:qFormat/>
-  </w:style>
-  <w:style w:type="character" w:default="1" w:styleId="DefaultParagraphFont">
-    <w:name w:val="Default Paragraph Font"/>
-    <w:uiPriority w:val="1"/>
-    <w:semiHidden/>
-    <w:unhideWhenUsed/>
-  </w:style>
-  <w:style w:type="table" w:default="1" w:styleId="TableNormal">
-    <w:name w:val="Normal Table"/>
-    <w:uiPriority w:val="99"/>
-    <w:semiHidden/>
-    <w:unhideWhenUsed/>
-    <w:tblPr>
-      <w:tblInd w:w="0" w:type="dxa"/>
-      <w:tblCellMar>
-        <w:top w:w="0" w:type="dxa"/>
-        <w:left w:w="108" w:type="dxa"/>
-        <w:bottom w:w="0" w:type="dxa"/>
-        <w:right w:w="108" w:type="dxa"/>
-      </w:tblCellMar>
-    </w:tblPr>
-  </w:style>
-  <w:style w:type="numbering" w:default="1" w:styleId="NoList">
-    <w:name w:val="No List"/>
-    <w:uiPriority w:val="99"/>
-    <w:semiHidden/>
-    <w:unhideWhenUsed/>
-  </w:style>
-  <w:style w:type="paragraph" w:styleId="BalloonText">
-    <w:name w:val="Balloon Text"/>
-    <w:basedOn w:val="Normal"/>
-    <w:link w:val="BalloonTextChar"/>
-    <w:uiPriority w:val="99"/>
-    <w:semiHidden/>
-    <w:unhideWhenUsed/>
-    <w:rsid w:val="00227644"/>
-    <w:pPr>
-      <w:spacing w:after="0" w:line="240" w:lineRule="auto"/>
-    </w:pPr>
-    <w:rPr>
-      <w:rFonts w:ascii="Lucida Grande" w:hAnsi="Lucida Grande"/>
-      <w:sz w:val="18"/>
-      <w:szCs w:val="18"/>
-    </w:rPr>
-  </w:style>
-  <w:style w:type="character" w:customStyle="1" w:styleId="BalloonTextChar">
-    <w:name w:val="Balloon Text Char"/>
-    <w:basedOn w:val="DefaultParagraphFont"/>
-    <w:link w:val="BalloonText"/>
-    <w:uiPriority w:val="99"/>
-    <w:semiHidden/>
-    <w:rsid w:val="00227644"/>
-    <w:rPr>
-      <w:rFonts w:ascii="Lucida Grande" w:hAnsi="Lucida Grande"/>
-      <w:sz w:val="18"/>
-      <w:szCs w:val="18"/>
-    </w:rPr>
-  </w:style>
-</w:styles>
-</file>
-
-<file path=word/stylesWithEffects.xml><?xml version="1.0" encoding="utf-8"?>
-<w:styles xmlns:wpc="http://schemas.microsoft.com/office/word/2010/wordprocessingCanvas" xmlns:mo="http://schemas.microsoft.com/office/mac/office/2008/main" xmlns:mc="http://schemas.openxmlformats.org/markup-compatibility/2006" xmlns:mv="urn:schemas-microsoft-com:mac:vml" xmlns:o="urn:schemas-microsoft-com:office:office" xmlns:r="http://schemas.openxmlformats.org/officeDocument/2006/relationships" xmlns:m="http://schemas.openxmlformats.org/officeDocument/2006/math" xmlns:v="urn:schemas-microsoft-com:vml" xmlns:wp14="http://schemas.microsoft.com/office/word/2010/wordprocessingDrawing" xmlns:wp="http://schemas.openxmlformats.org/drawingml/2006/wordprocessingDrawing" xmlns:w10="urn:schemas-microsoft-com:office:word" xmlns:w="http://schemas.openxmlformats.org/wordprocessingml/2006/main" xmlns:w14="http://schemas.microsoft.com/office/word/2010/wordml" xmlns:wpg="http://schemas.microsoft.com/office/word/2010/wordprocessingGroup" xmlns:wpi="http://schemas.microsoft.com/office/word/2010/wordprocessingInk" xmlns:wne="http://schemas.microsoft.com/office/word/2006/wordml" xmlns:wps="http://schemas.microsoft.com/office/word/2010/wordprocessingShape" mc:Ignorable="w14 wp14">
-  <w:docDefaults>
-    <w:rPrDefault>
-      <w:rPr>
-        <w:rFonts w:asciiTheme="minorHAnsi" w:eastAsiaTheme="minorHAnsi" w:hAnsiTheme="minorHAnsi" w:cstheme="minorBidi"/>
-        <w:sz w:val="22"/>
-        <w:szCs w:val="22"/>
-        <w:lang w:val="en-US" w:eastAsia="en-US" w:bidi="ar-SA"/>
-      </w:rPr>
-    </w:rPrDefault>
-    <w:pPrDefault>
-      <w:pPr>
-        <w:spacing w:after="160" w:line="259" w:lineRule="auto"/>
-      </w:pPr>
-    </w:pPrDefault>
-  </w:docDefaults>
-  <w:latentStyles w:defLockedState="0" w:defUIPriority="99" w:defSemiHidden="1" w:defUnhideWhenUsed="1" w:defQFormat="0" w:count="276">
-    <w:lsdException w:name="Normal" w:semiHidden="0" w:uiPriority="0" w:unhideWhenUsed="0" w:qFormat="1"/>
-    <w:lsdException w:name="heading 1" w:semiHidden="0" w:uiPriority="9" w:unhideWhenUsed="0" w:qFormat="1"/>
-    <w:lsdException w:name="heading 2" w:uiPriority="9" w:qFormat="1"/>
-    <w:lsdException w:name="heading 3" w:uiPriority="9" w:qFormat="1"/>
-    <w:lsdException w:name="heading 4" w:uiPriority="9" w:qFormat="1"/>
-    <w:lsdException w:name="heading 5" w:uiPriority="9" w:qFormat="1"/>
-    <w:lsdException w:name="heading 6" w:uiPriority="9" w:qFormat="1"/>
-    <w:lsdException w:name="heading 7" w:uiPriority="9" w:qFormat="1"/>
-    <w:lsdException w:name="heading 8" w:uiPriority="9" w:qFormat="1"/>
-    <w:lsdException w:name="heading 9" w:uiPriority="9" w:qFormat="1"/>
-    <w:lsdException w:name="toc 1" w:uiPriority="39"/>
-    <w:lsdException w:name="toc 2" w:uiPriority="39"/>
-    <w:lsdException w:name="toc 3" w:uiPriority="39"/>
-    <w:lsdException w:name="toc 4" w:uiPriority="39"/>
-    <w:lsdException w:name="toc 5" w:uiPriority="39"/>
-    <w:lsdException w:name="toc 6" w:uiPriority="39"/>
-    <w:lsdException w:name="toc 7" w:uiPriority="39"/>
-    <w:lsdException w:name="toc 8" w:uiPriority="39"/>
-    <w:lsdException w:name="toc 9" w:uiPriority="39"/>
-    <w:lsdException w:name="caption" w:uiPriority="35" w:qFormat="1"/>
-    <w:lsdException w:name="Title" w:semiHidden="0" w:uiPriority="10" w:unhideWhenUsed="0" w:qFormat="1"/>
-    <w:lsdException w:name="Default Paragraph Font" w:uiPriority="1"/>
-    <w:lsdException w:name="Subtitle" w:semiHidden="0" w:uiPriority="11" w:unhideWhenUsed="0" w:qFormat="1"/>
-    <w:lsdException w:name="Strong" w:semiHidden="0" w:uiPriority="22" w:unhideWhenUsed="0" w:qFormat="1"/>
-    <w:lsdException w:name="Emphasis" w:semiHidden="0" w:uiPriority="20" w:unhideWhenUsed="0" w:qFormat="1"/>
-    <w:lsdException w:name="Table Grid" w:semiHidden="0" w:uiPriority="39" w:unhideWhenUsed="0"/>
-    <w:lsdException w:name="Note Level 1" w:semiHidden="0" w:unhideWhenUsed="0"/>
-    <w:lsdException w:name="Note Level 2" w:semiHidden="0" w:unhideWhenUsed="0"/>
-    <w:lsdException w:name="Note Level 3" w:semiHidden="0" w:unhideWhenUsed="0"/>
-    <w:lsdException w:name="Note Level 4" w:semiHidden="0" w:unhideWhenUsed="0"/>
-    <w:lsdException w:name="Note Level 5" w:semiHidden="0" w:unhideWhenUsed="0"/>
-    <w:lsdException w:name="Note Level 6" w:semiHidden="0" w:unhideWhenUsed="0"/>
-    <w:lsdException w:name="Note Level 7" w:semiHidden="0" w:unhideWhenUsed="0"/>
-    <w:lsdException w:name="Note Level 8" w:semiHidden="0" w:unhideWhenUsed="0"/>
-    <w:lsdException w:name="Note Level 9" w:semiHidden="0" w:unhideWhenUsed="0"/>
-    <w:lsdException w:name="Placeholder Text" w:unhideWhenUsed="0"/>
-    <w:lsdException w:name="No Spacing" w:semiHidden="0" w:uiPriority="1" w:unhideWhenUsed="0" w:qFormat="1"/>
-    <w:lsdException w:name="Light Shading" w:semiHidden="0" w:uiPriority="60" w:unhideWhenUsed="0"/>
-    <w:lsdException w:name="Light List" w:semiHidden="0" w:uiPriority="61" w:unhideWhenUsed="0"/>
-    <w:lsdException w:name="Light Grid" w:semiHidden="0" w:uiPriority="62" w:unhideWhenUsed="0"/>
-    <w:lsdException w:name="Medium Shading 1" w:semiHidden="0" w:uiPriority="63" w:unhideWhenUsed="0"/>
-    <w:lsdException w:name="Medium Shading 2" w:semiHidden="0" w:uiPriority="64" w:unhideWhenUsed="0"/>
-    <w:lsdException w:name="Medium List 1" w:semiHidden="0" w:uiPriority="65" w:unhideWhenUsed="0"/>
-    <w:lsdException w:name="Medium List 2" w:semiHidden="0" w:uiPriority="66" w:unhideWhenUsed="0"/>
-    <w:lsdException w:name="Medium Grid 1" w:semiHidden="0" w:uiPriority="67" w:unhideWhenUsed="0"/>
-    <w:lsdException w:name="Medium Grid 2" w:semiHidden="0" w:uiPriority="68" w:unhideWhenUsed="0"/>
-    <w:lsdException w:name="Medium Grid 3" w:semiHidden="0" w:uiPriority="69" w:unhideWhenUsed="0"/>
-    <w:lsdException w:name="Dark List" w:semiHidden="0" w:uiPriority="70" w:unhideWhenUsed="0"/>
-    <w:lsdException w:name="Colorful Shading" w:semiHidden="0" w:uiPriority="71" w:unhideWhenUsed="0"/>
-    <w:lsdException w:name="Colorful List" w:semiHidden="0" w:uiPriority="72" w:unhideWhenUsed="0"/>
-    <w:lsdException w:name="Colorful Grid" w:semiHidden="0" w:uiPriority="73" w:unhideWhenUsed="0"/>
-    <w:lsdException w:name="Light Shading Accent 1" w:semiHidden="0" w:uiPriority="60" w:unhideWhenUsed="0"/>
-    <w:lsdException w:name="Light List Accent 1" w:semiHidden="0" w:uiPriority="61" w:unhideWhenUsed="0"/>
-    <w:lsdException w:name="Light Grid Accent 1" w:semiHidden="0" w:uiPriority="62" w:unhideWhenUsed="0"/>
-    <w:lsdException w:name="Medium Shading 1 Accent 1" w:semiHidden="0" w:uiPriority="63" w:unhideWhenUsed="0"/>
-    <w:lsdException w:name="Medium Shading 2 Accent 1" w:semiHidden="0" w:uiPriority="64" w:unhideWhenUsed="0"/>
-    <w:lsdException w:name="Medium List 1 Accent 1" w:semiHidden="0" w:uiPriority="65" w:unhideWhenUsed="0"/>
-    <w:lsdException w:name="Revision" w:unhideWhenUsed="0"/>
-    <w:lsdException w:name="List Paragraph" w:semiHidden="0" w:uiPriority="34" w:unhideWhenUsed="0" w:qFormat="1"/>
-    <w:lsdException w:name="Quote" w:semiHidden="0" w:uiPriority="29" w:unhideWhenUsed="0" w:qFormat="1"/>
-    <w:lsdException w:name="Intense Quote" w:semiHidden="0" w:uiPriority="30" w:unhideWhenUsed="0" w:qFormat="1"/>
-    <w:lsdException w:name="Medium List 2 Accent 1" w:semiHidden="0" w:uiPriority="66" w:unhideWhenUsed="0"/>
-    <w:lsdException w:name="Medium Grid 1 Accent 1" w:semiHidden="0" w:uiPriority="67" w:unhideWhenUsed="0"/>
-    <w:lsdException w:name="Medium Grid 2 Accent 1" w:semiHidden="0" w:uiPriority="68" w:unhideWhenUsed="0"/>
-    <w:lsdException w:name="Medium Grid 3 Accent 1" w:semiHidden="0" w:uiPriority="69" w:unhideWhenUsed="0"/>
-    <w:lsdException w:name="Dark List Accent 1" w:semiHidden="0" w:uiPriority="70" w:unhideWhenUsed="0"/>
-    <w:lsdException w:name="Colorful Shading Accent 1" w:semiHidden="0" w:uiPriority="71" w:unhideWhenUsed="0"/>
-    <w:lsdException w:name="Colorful List Accent 1" w:semiHidden="0" w:uiPriority="72" w:unhideWhenUsed="0"/>
-    <w:lsdException w:name="Colorful Grid Accent 1" w:semiHidden="0" w:uiPriority="73" w:unhideWhenUsed="0"/>
-    <w:lsdException w:name="Light Shading Accent 2" w:semiHidden="0" w:uiPriority="60" w:unhideWhenUsed="0"/>
-    <w:lsdException w:name="Light List Accent 2" w:semiHidden="0" w:uiPriority="61" w:unhideWhenUsed="0"/>
-    <w:lsdException w:name="Light Grid Accent 2" w:semiHidden="0" w:uiPriority="62" w:unhideWhenUsed="0"/>
-    <w:lsdException w:name="Medium Shading 1 Accent 2" w:semiHidden="0" w:uiPriority="63" w:unhideWhenUsed="0"/>
-    <w:lsdException w:name="Medium Shading 2 Accent 2" w:semiHidden="0" w:uiPriority="64" w:unhideWhenUsed="0"/>
-    <w:lsdException w:name="Medium List 1 Accent 2" w:semiHidden="0" w:uiPriority="65" w:unhideWhenUsed="0"/>
-    <w:lsdException w:name="Medium List 2 Accent 2" w:semiHidden="0" w:uiPriority="66" w:unhideWhenUsed="0"/>
-    <w:lsdException w:name="Medium Grid 1 Accent 2" w:semiHidden="0" w:uiPriority="67" w:unhideWhenUsed="0"/>
-    <w:lsdException w:name="Medium Grid 2 Accent 2" w:semiHidden="0" w:uiPriority="68" w:unhideWhenUsed="0"/>
-    <w:lsdException w:name="Medium Grid 3 Accent 2" w:semiHidden="0" w:uiPriority="69" w:unhideWhenUsed="0"/>
-    <w:lsdException w:name="Dark List Accent 2" w:semiHidden="0" w:uiPriority="70" w:unhideWhenUsed="0"/>
-    <w:lsdException w:name="Colorful Shading Accent 2" w:semiHidden="0" w:uiPriority="71" w:unhideWhenUsed="0"/>
-    <w:lsdException w:name="Colorful List Accent 2" w:semiHidden="0" w:uiPriority="72" w:unhideWhenUsed="0"/>
-    <w:lsdException w:name="Colorful Grid Accent 2" w:semiHidden="0" w:uiPriority="73" w:unhideWhenUsed="0"/>
-    <w:lsdException w:name="Light Shading Accent 3" w:semiHidden="0" w:uiPriority="60" w:unhideWhenUsed="0"/>
-    <w:lsdException w:name="Light List Accent 3" w:semiHidden="0" w:uiPriority="61" w:unhideWhenUsed="0"/>
-    <w:lsdException w:name="Light Grid Accent 3" w:semiHidden="0" w:uiPriority="62" w:unhideWhenUsed="0"/>
-    <w:lsdException w:name="Medium Shading 1 Accent 3" w:semiHidden="0" w:uiPriority="63" w:unhideWhenUsed="0"/>
-    <w:lsdException w:name="Medium Shading 2 Accent 3" w:semiHidden="0" w:uiPriority="64" w:unhideWhenUsed="0"/>
-    <w:lsdException w:name="Medium List 1 Accent 3" w:semiHidden="0" w:uiPriority="65" w:unhideWhenUsed="0"/>
-    <w:lsdException w:name="Medium List 2 Accent 3" w:semiHidden="0" w:uiPriority="66" w:unhideWhenUsed="0"/>
-    <w:lsdException w:name="Medium Grid 1 Accent 3" w:semiHidden="0" w:uiPriority="67" w:unhideWhenUsed="0"/>
-    <w:lsdException w:name="Medium Grid 2 Accent 3" w:semiHidden="0" w:uiPriority="68" w:unhideWhenUsed="0"/>
-    <w:lsdException w:name="Medium Grid 3 Accent 3" w:semiHidden="0" w:uiPriority="69" w:unhideWhenUsed="0"/>
-    <w:lsdException w:name="Dark List Accent 3" w:semiHidden="0" w:uiPriority="70" w:unhideWhenUsed="0"/>
-    <w:lsdException w:name="Colorful Shading Accent 3" w:semiHidden="0" w:uiPriority="71" w:unhideWhenUsed="0"/>
-    <w:lsdException w:name="Colorful List Accent 3" w:semiHidden="0" w:uiPriority="72" w:unhideWhenUsed="0"/>
-    <w:lsdException w:name="Colorful Grid Accent 3" w:semiHidden="0" w:uiPriority="73" w:unhideWhenUsed="0"/>
-    <w:lsdException w:name="Light Shading Accent 4" w:semiHidden="0" w:uiPriority="60" w:unhideWhenUsed="0"/>
-    <w:lsdException w:name="Light List Accent 4" w:semiHidden="0" w:uiPriority="61" w:unhideWhenUsed="0"/>
-    <w:lsdException w:name="Light Grid Accent 4" w:semiHidden="0" w:uiPriority="62" w:unhideWhenUsed="0"/>
-    <w:lsdException w:name="Medium Shading 1 Accent 4" w:semiHidden="0" w:uiPriority="63" w:unhideWhenUsed="0"/>
-    <w:lsdException w:name="Medium Shading 2 Accent 4" w:semiHidden="0" w:uiPriority="64" w:unhideWhenUsed="0"/>
-    <w:lsdException w:name="Medium List 1 Accent 4" w:semiHidden="0" w:uiPriority="65" w:unhideWhenUsed="0"/>
-    <w:lsdException w:name="Medium List 2 Accent 4" w:semiHidden="0" w:uiPriority="66" w:unhideWhenUsed="0"/>
-    <w:lsdException w:name="Medium Grid 1 Accent 4" w:semiHidden="0" w:uiPriority="67" w:unhideWhenUsed="0"/>
-    <w:lsdException w:name="Medium Grid 2 Accent 4" w:semiHidden="0" w:uiPriority="68" w:unhideWhenUsed="0"/>
-    <w:lsdException w:name="Medium Grid 3 Accent 4" w:semiHidden="0" w:uiPriority="69" w:unhideWhenUsed="0"/>
-    <w:lsdException w:name="Dark List Accent 4" w:semiHidden="0" w:uiPriority="70" w:unhideWhenUsed="0"/>
-    <w:lsdException w:name="Colorful Shading Accent 4" w:semiHidden="0" w:uiPriority="71" w:unhideWhenUsed="0"/>
-    <w:lsdException w:name="Colorful List Accent 4" w:semiHidden="0" w:uiPriority="72" w:unhideWhenUsed="0"/>
-    <w:lsdException w:name="Colorful Grid Accent 4" w:semiHidden="0" w:uiPriority="73" w:unhideWhenUsed="0"/>
-    <w:lsdException w:name="Light Shading Accent 5" w:semiHidden="0" w:uiPriority="60" w:unhideWhenUsed="0"/>
-    <w:lsdException w:name="Light List Accent 5" w:semiHidden="0" w:uiPriority="61" w:unhideWhenUsed="0"/>
-    <w:lsdException w:name="Light Grid Accent 5" w:semiHidden="0" w:uiPriority="62" w:unhideWhenUsed="0"/>
-    <w:lsdException w:name="Medium Shading 1 Accent 5" w:semiHidden="0" w:uiPriority="63" w:unhideWhenUsed="0"/>
-    <w:lsdException w:name="Medium Shading 2 Accent 5" w:semiHidden="0" w:uiPriority="64" w:unhideWhenUsed="0"/>
-    <w:lsdException w:name="Medium List 1 Accent 5" w:semiHidden="0" w:uiPriority="65" w:unhideWhenUsed="0"/>
-    <w:lsdException w:name="Medium List 2 Accent 5" w:semiHidden="0" w:uiPriority="66" w:unhideWhenUsed="0"/>
-    <w:lsdException w:name="Medium Grid 1 Accent 5" w:semiHidden="0" w:uiPriority="67" w:unhideWhenUsed="0"/>
-    <w:lsdException w:name="Medium Grid 2 Accent 5" w:semiHidden="0" w:uiPriority="68" w:unhideWhenUsed="0"/>
-    <w:lsdException w:name="Medium Grid 3 Accent 5" w:semiHidden="0" w:uiPriority="69" w:unhideWhenUsed="0"/>
-    <w:lsdException w:name="Dark List Accent 5" w:semiHidden="0" w:uiPriority="70" w:unhideWhenUsed="0"/>
-    <w:lsdException w:name="Colorful Shading Accent 5" w:semiHidden="0" w:uiPriority="71" w:unhideWhenUsed="0"/>
-    <w:lsdException w:name="Colorful List Accent 5" w:semiHidden="0" w:uiPriority="72" w:unhideWhenUsed="0"/>
-    <w:lsdException w:name="Colorful Grid Accent 5" w:semiHidden="0" w:uiPriority="73" w:unhideWhenUsed="0"/>
-    <w:lsdException w:name="Light Shading Accent 6" w:semiHidden="0" w:uiPriority="60" w:unhideWhenUsed="0"/>
-    <w:lsdException w:name="Light List Accent 6" w:semiHidden="0" w:uiPriority="61" w:unhideWhenUsed="0"/>
-    <w:lsdException w:name="Light Grid Accent 6" w:semiHidden="0" w:uiPriority="62" w:unhideWhenUsed="0"/>
-    <w:lsdException w:name="Medium Shading 1 Accent 6" w:semiHidden="0" w:uiPriority="63" w:unhideWhenUsed="0"/>
-    <w:lsdException w:name="Medium Shading 2 Accent 6" w:semiHidden="0" w:uiPriority="64" w:unhideWhenUsed="0"/>
-    <w:lsdException w:name="Medium List 1 Accent 6" w:semiHidden="0" w:uiPriority="65" w:unhideWhenUsed="0"/>
-    <w:lsdException w:name="Medium List 2 Accent 6" w:semiHidden="0" w:uiPriority="66" w:unhideWhenUsed="0"/>
-    <w:lsdException w:name="Medium Grid 1 Accent 6" w:semiHidden="0" w:uiPriority="67" w:unhideWhenUsed="0"/>
-    <w:lsdException w:name="Medium Grid 2 Accent 6" w:semiHidden="0" w:uiPriority="68" w:unhideWhenUsed="0"/>
-    <w:lsdException w:name="Medium Grid 3 Accent 6" w:semiHidden="0" w:uiPriority="69" w:unhideWhenUsed="0"/>
-    <w:lsdException w:name="Dark List Accent 6" w:semiHidden="0" w:uiPriority="70" w:unhideWhenUsed="0"/>
-    <w:lsdException w:name="Colorful Shading Accent 6" w:semiHidden="0" w:uiPriority="71" w:unhideWhenUsed="0"/>
-    <w:lsdException w:name="Colorful List Accent 6" w:semiHidden="0" w:uiPriority="72" w:unhideWhenUsed="0"/>
-    <w:lsdException w:name="Colorful Grid Accent 6" w:semiHidden="0" w:uiPriority="73" w:unhideWhenUsed="0"/>
-    <w:lsdException w:name="Subtle Emphasis" w:semiHidden="0" w:uiPriority="19" w:unhideWhenUsed="0" w:qFormat="1"/>
-    <w:lsdException w:name="Intense Emphasis" w:semiHidden="0" w:uiPriority="21" w:unhideWhenUsed="0" w:qFormat="1"/>
-    <w:lsdException w:name="Subtle Reference" w:semiHidden="0" w:uiPriority="31" w:unhideWhenUsed="0" w:qFormat="1"/>
-    <w:lsdException w:name="Intense Reference" w:semiHidden="0" w:uiPriority="32" w:unhideWhenUsed="0" w:qFormat="1"/>
-    <w:lsdException w:name="Book Title" w:semiHidden="0" w:uiPriority="33" w:unhideWhenUsed="0" w:qFormat="1"/>
-    <w:lsdException w:name="Bibliography" w:uiPriority="37"/>
-    <w:lsdException w:name="TOC Heading" w:uiPriority="39" w:qFormat="1"/>
+  <w:latentStyles w:defLockedState="0" w:defUIPriority="99" w:defSemiHidden="0" w:defUnhideWhenUsed="0" w:defQFormat="0" w:count="371">
+    <w:lsdException w:name="Normal" w:uiPriority="0" w:qFormat="1"/>
+    <w:lsdException w:name="heading 1" w:uiPriority="9" w:qFormat="1"/>
+    <w:lsdException w:name="heading 2" w:semiHidden="1" w:uiPriority="9" w:unhideWhenUsed="1" w:qFormat="1"/>
+    <w:lsdException w:name="heading 3" w:semiHidden="1" w:uiPriority="9" w:unhideWhenUsed="1" w:qFormat="1"/>
+    <w:lsdException w:name="heading 4" w:semiHidden="1" w:uiPriority="9" w:unhideWhenUsed="1" w:qFormat="1"/>
+    <w:lsdException w:name="heading 5" w:semiHidden="1" w:uiPriority="9" w:unhideWhenUsed="1" w:qFormat="1"/>
+    <w:lsdException w:name="heading 6" w:semiHidden="1" w:uiPriority="9" w:unhideWhenUsed="1" w:qFormat="1"/>
+    <w:lsdException w:name="heading 7" w:semiHidden="1" w:uiPriority="9" w:unhideWhenUsed="1" w:qFormat="1"/>
+    <w:lsdException w:name="heading 8" w:semiHidden="1" w:uiPriority="9" w:unhideWhenUsed="1" w:qFormat="1"/>
+    <w:lsdException w:name="heading 9" w:semiHidden="1" w:uiPriority="9" w:unhideWhenUsed="1" w:qFormat="1"/>
+    <w:lsdException w:name="index 1" w:semiHidden="1" w:unhideWhenUsed="1"/>
+    <w:lsdException w:name="index 2" w:semiHidden="1" w:unhideWhenUsed="1"/>
+    <w:lsdException w:name="index 3" w:semiHidden="1" w:unhideWhenUsed="1"/>
+    <w:lsdException w:name="index 4" w:semiHidden="1" w:unhideWhenUsed="1"/>
+    <w:lsdException w:name="index 5" w:semiHidden="1" w:unhideWhenUsed="1"/>
+    <w:lsdException w:name="index 6" w:semiHidden="1" w:unhideWhenUsed="1"/>
+    <w:lsdException w:name="index 7" w:semiHidden="1" w:unhideWhenUsed="1"/>
+    <w:lsdException w:name="index 8" w:semiHidden="1" w:unhideWhenUsed="1"/>
+    <w:lsdException w:name="index 9" w:semiHidden="1" w:unhideWhenUsed="1"/>
+    <w:lsdException w:name="toc 1" w:semiHidden="1" w:uiPriority="39" w:unhideWhenUsed="1"/>
+    <w:lsdException w:name="toc 2" w:semiHidden="1" w:uiPriority="39" w:unhideWhenUsed="1"/>
+    <w:lsdException w:name="toc 3" w:semiHidden="1" w:uiPriority="39" w:unhideWhenUsed="1"/>
+    <w:lsdException w:name="toc 4" w:semiHidden="1" w:uiPriority="39" w:unhideWhenUsed="1"/>
+    <w:lsdException w:name="toc 5" w:semiHidden="1" w:uiPriority="39" w:unhideWhenUsed="1"/>
+    <w:lsdException w:name="toc 6" w:semiHidden="1" w:uiPriority="39" w:unhideWhenUsed="1"/>
+    <w:lsdException w:name="toc 7" w:semiHidden="1" w:uiPriority="39" w:unhideWhenUsed="1"/>
+    <w:lsdException w:name="toc 8" w:semiHidden="1" w:uiPriority="39" w:unhideWhenUsed="1"/>
+    <w:lsdException w:name="toc 9" w:semiHidden="1" w:uiPriority="39" w:unhideWhenUsed="1"/>
+    <w:lsdException w:name="Normal Indent" w:semiHidden="1" w:unhideWhenUsed="1"/>
+    <w:lsdException w:name="footnote text" w:semiHidden="1" w:unhideWhenUsed="1"/>
+    <w:lsdException w:name="annotation text" w:semiHidden="1" w:unhideWhenUsed="1"/>
+    <w:lsdException w:name="header" w:semiHidden="1" w:unhideWhenUsed="1"/>
+    <w:lsdException w:name="footer" w:semiHidden="1" w:unhideWhenUsed="1"/>
+    <w:lsdException w:name="index heading" w:semiHidden="1" w:unhideWhenUsed="1"/>
+    <w:lsdException w:name="caption" w:semiHidden="1" w:uiPriority="35" w:unhideWhenUsed="1" w:qFormat="1"/>
+    <w:lsdException w:name="table of figures" w:semiHidden="1" w:unhideWhenUsed="1"/>
+    <w:lsdException w:name="envelope address" w:semiHidden="1" w:unhideWhenUsed="1"/>
+    <w:lsdException w:name="envelope return" w:semiHidden="1" w:unhideWhenUsed="1"/>
+    <w:lsdException w:name="footnote reference" w:semiHidden="1" w:unhideWhenUsed="1"/>
+    <w:lsdException w:name="annotation reference" w:semiHidden="1" w:unhideWhenUsed="1"/>
+    <w:lsdException w:name="line number" w:semiHidden="1" w:unhideWhenUsed="1"/>
+    <w:lsdException w:name="page number" w:semiHidden="1" w:unhideWhenUsed="1"/>
+    <w:lsdException w:name="endnote reference" w:semiHidden="1" w:unhideWhenUsed="1"/>
+    <w:lsdException w:name="endnote text" w:semiHidden="1" w:unhideWhenUsed="1"/>
+    <w:lsdException w:name="table of authorities" w:semiHidden="1" w:unhideWhenUsed="1"/>
+    <w:lsdException w:name="macro" w:semiHidden="1" w:unhideWhenUsed="1"/>
+    <w:lsdException w:name="toa heading" w:semiHidden="1" w:unhideWhenUsed="1"/>
+    <w:lsdException w:name="List" w:semiHidden="1" w:unhideWhenUsed="1"/>
+    <w:lsdException w:name="List Bullet" w:semiHidden="1" w:unhideWhenUsed="1"/>
+    <w:lsdException w:name="List Number" w:semiHidden="1" w:unhideWhenUsed="1"/>
+    <w:lsdException w:name="List 2" w:semiHidden="1" w:unhideWhenUsed="1"/>
+    <w:lsdException w:name="List 3" w:semiHidden="1" w:unhideWhenUsed="1"/>
+    <w:lsdException w:name="List 4" w:semiHidden="1" w:unhideWhenUsed="1"/>
+    <w:lsdException w:name="List 5" w:semiHidden="1" w:unhideWhenUsed="1"/>
+    <w:lsdException w:name="List Bullet 2" w:semiHidden="1" w:unhideWhenUsed="1"/>
+    <w:lsdException w:name="List Bullet 3" w:semiHidden="1" w:unhideWhenUsed="1"/>
+    <w:lsdException w:name="List Bullet 4" w:semiHidden="1" w:unhideWhenUsed="1"/>
+    <w:lsdException w:name="List Bullet 5" w:semiHidden="1" w:unhideWhenUsed="1"/>
+    <w:lsdException w:name="List Number 2" w:semiHidden="1" w:unhideWhenUsed="1"/>
+    <w:lsdException w:name="List Number 3" w:semiHidden="1" w:unhideWhenUsed="1"/>
+    <w:lsdException w:name="List Number 4" w:semiHidden="1" w:unhideWhenUsed="1"/>
+    <w:lsdException w:name="List Number 5" w:semiHidden="1" w:unhideWhenUsed="1"/>
+    <w:lsdException w:name="Title" w:uiPriority="10" w:qFormat="1"/>
+    <w:lsdException w:name="Closing" w:semiHidden="1" w:unhideWhenUsed="1"/>
+    <w:lsdException w:name="Signature" w:semiHidden="1" w:unhideWhenUsed="1"/>
+    <w:lsdException w:name="Default Paragraph Font" w:semiHidden="1" w:uiPriority="1" w:unhideWhenUsed="1"/>
+    <w:lsdException w:name="Body Text" w:semiHidden="1" w:unhideWhenUsed="1"/>
+    <w:lsdException w:name="Body Text Indent" w:semiHidden="1" w:unhideWhenUsed="1"/>
+    <w:lsdException w:name="List Continue" w:semiHidden="1" w:unhideWhenUsed="1"/>
+    <w:lsdException w:name="List Continue 2" w:semiHidden="1" w:unhideWhenUsed="1"/>
+    <w:lsdException w:name="List Continue 3" w:semiHidden="1" w:unhideWhenUsed="1"/>
+    <w:lsdException w:name="List Continue 4" w:semiHidden="1" w:unhideWhenUsed="1"/>
+    <w:lsdException w:name="List Continue 5" w:semiHidden="1" w:unhideWhenUsed="1"/>
+    <w:lsdException w:name="Message Header" w:semiHidden="1" w:unhideWhenUsed="1"/>
+    <w:lsdException w:name="Subtitle" w:uiPriority="11" w:qFormat="1"/>
+    <w:lsdException w:name="Salutation" w:semiHidden="1" w:unhideWhenUsed="1"/>
+    <w:lsdException w:name="Date" w:semiHidden="1" w:unhideWhenUsed="1"/>
+    <w:lsdException w:name="Body Text First Indent" w:semiHidden="1" w:unhideWhenUsed="1"/>
+    <w:lsdException w:name="Body Text First Indent 2" w:semiHidden="1" w:unhideWhenUsed="1"/>
+    <w:lsdException w:name="Note Heading" w:semiHidden="1" w:unhideWhenUsed="1"/>
+    <w:lsdException w:name="Body Text 2" w:semiHidden="1" w:unhideWhenUsed="1"/>
+    <w:lsdException w:name="Body Text 3" w:semiHidden="1" w:unhideWhenUsed="1"/>
+    <w:lsdException w:name="Body Text Indent 2" w:semiHidden="1" w:unhideWhenUsed="1"/>
+    <w:lsdException w:name="Body Text Indent 3" w:semiHidden="1" w:unhideWhenUsed="1"/>
+    <w:lsdException w:name="Block Text" w:semiHidden="1" w:unhideWhenUsed="1"/>
+    <w:lsdException w:name="Hyperlink" w:semiHidden="1" w:unhideWhenUsed="1"/>
+    <w:lsdException w:name="FollowedHyperlink" w:semiHidden="1" w:unhideWhenUsed="1"/>
+    <w:lsdException w:name="Strong" w:uiPriority="22" w:qFormat="1"/>
+    <w:lsdException w:name="Emphasis" w:uiPriority="20" w:qFormat="1"/>
+    <w:lsdException w:name="Document Map" w:semiHidden="1" w:unhideWhenUsed="1"/>
+    <w:lsdException w:name="Plain Text" w:semiHidden="1" w:unhideWhenUsed="1"/>
+    <w:lsdException w:name="E-mail Signature" w:semiHidden="1" w:unhideWhenUsed="1"/>
+    <w:lsdException w:name="HTML Top of Form" w:semiHidden="1" w:unhideWhenUsed="1"/>
+    <w:lsdException w:name="HTML Bottom of Form" w:semiHidden="1" w:unhideWhenUsed="1"/>
+    <w:lsdException w:name="Normal (Web)" w:semiHidden="1" w:unhideWhenUsed="1"/>
+    <w:lsdException w:name="HTML Acronym" w:semiHidden="1" w:unhideWhenUsed="1"/>
+    <w:lsdException w:name="HTML Address" w:semiHidden="1" w:unhideWhenUsed="1"/>
+    <w:lsdException w:name="HTML Cite" w:semiHidden="1" w:unhideWhenUsed="1"/>
+    <w:lsdException w:name="HTML Code" w:semiHidden="1" w:unhideWhenUsed="1"/>
+    <w:lsdException w:name="HTML Definition" w:semiHidden="1" w:unhideWhenUsed="1"/>
+    <w:lsdException w:name="HTML Keyboard" w:semiHidden="1" w:unhideWhenUsed="1"/>
+    <w:lsdException w:name="HTML Preformatted" w:semiHidden="1" w:unhideWhenUsed="1"/>
+    <w:lsdException w:name="HTML Sample" w:semiHidden="1" w:unhideWhenUsed="1"/>
+    <w:lsdException w:name="HTML Typewriter" w:semiHidden="1" w:unhideWhenUsed="1"/>
+    <w:lsdException w:name="HTML Variable" w:semiHidden="1" w:unhideWhenUsed="1"/>
+    <w:lsdException w:name="Normal Table" w:semiHidden="1" w:unhideWhenUsed="1"/>
+    <w:lsdException w:name="annotation subject" w:semiHidden="1" w:unhideWhenUsed="1"/>
+    <w:lsdException w:name="No List" w:semiHidden="1" w:unhideWhenUsed="1"/>
+    <w:lsdException w:name="Outline List 1" w:semiHidden="1" w:unhideWhenUsed="1"/>
+    <w:lsdException w:name="Outline List 2" w:semiHidden="1" w:unhideWhenUsed="1"/>
+    <w:lsdException w:name="Outline List 3" w:semiHidden="1" w:unhideWhenUsed="1"/>
+    <w:lsdException w:name="Table Simple 1" w:semiHidden="1" w:unhideWhenUsed="1"/>
+    <w:lsdException w:name="Table Simple 2" w:semiHidden="1" w:unhideWhenUsed="1"/>
+    <w:lsdException w:name="Table Simple 3" w:semiHidden="1" w:unhideWhenUsed="1"/>
+    <w:lsdException w:name="Table Classic 1" w:semiHidden="1" w:unhideWhenUsed="1"/>
+    <w:lsdException w:name="Table Classic 2" w:semiHidden="1" w:unhideWhenUsed="1"/>
+    <w:lsdException w:name="Table Classic 3" w:semiHidden="1" w:unhideWhenUsed="1"/>
+    <w:lsdException w:name="Table Classic 4" w:semiHidden="1" w:unhideWhenUsed="1"/>
+    <w:lsdException w:name="Table Colorful 1" w:semiHidden="1" w:unhideWhenUsed="1"/>
+    <w:lsdException w:name="Table Colorful 2" w:semiHidden="1" w:unhideWhenUsed="1"/>
+    <w:lsdException w:name="Table Colorful 3" w:semiHidden="1" w:unhideWhenUsed="1"/>
+    <w:lsdException w:name="Table Columns 1" w:semiHidden="1" w:unhideWhenUsed="1"/>
+    <w:lsdException w:name="Table Columns 2" w:semiHidden="1" w:unhideWhenUsed="1"/>
+    <w:lsdException w:name="Table Columns 3" w:semiHidden="1" w:unhideWhenUsed="1"/>
+    <w:lsdException w:name="Table Columns 4" w:semiHidden="1" w:unhideWhenUsed="1"/>
+    <w:lsdException w:name="Table Columns 5" w:semiHidden="1" w:unhideWhenUsed="1"/>
+    <w:lsdException w:name="Table Grid 1" w:semiHidden="1" w:unhideWhenUsed="1"/>
+    <w:lsdException w:name="Table Grid 2" w:semiHidden="1" w:unhideWhenUsed="1"/>
+    <w:lsdException w:name="Table Grid 3" w:semiHidden="1" w:unhideWhenUsed="1"/>
+    <w:lsdException w:name="Table Grid 4" w:semiHidden="1" w:unhideWhenUsed="1"/>
+    <w:lsdException w:name="Table Grid 5" w:semiHidden="1" w:unhideWhenUsed="1"/>
+    <w:lsdException w:name="Table Grid 6" w:semiHidden="1" w:unhideWhenUsed="1"/>
+    <w:lsdException w:name="Table Grid 7" w:semiHidden="1" w:unhideWhenUsed="1"/>
+    <w:lsdException w:name="Table Grid 8" w:semiHidden="1" w:unhideWhenUsed="1"/>
+    <w:lsdException w:name="Table List 1" w:semiHidden="1" w:unhideWhenUsed="1"/>
+    <w:lsdException w:name="Table List 2" w:semiHidden="1" w:unhideWhenUsed="1"/>
+    <w:lsdException w:name="Table List 3" w:semiHidden="1" w:unhideWhenUsed="1"/>
+    <w:lsdException w:name="Table List 4" w:semiHidden="1" w:unhideWhenUsed="1"/>
+    <w:lsdException w:name="Table List 5" w:semiHidden="1" w:unhideWhenUsed="1"/>
+    <w:lsdException w:name="Table List 6" w:semiHidden="1" w:unhideWhenUsed="1"/>
+    <w:lsdException w:name="Table List 7" w:semiHidden="1" w:unhideWhenUsed="1"/>
+    <w:lsdException w:name="Table List 8" w:semiHidden="1" w:unhideWhenUsed="1"/>
+    <w:lsdException w:name="Table 3D effects 1" w:semiHidden="1" w:unhideWhenUsed="1"/>
+    <w:lsdException w:name="Table 3D effects 2" w:semiHidden="1" w:unhideWhenUsed="1"/>
+    <w:lsdException w:name="Table 3D effects 3" w:semiHidden="1" w:unhideWhenUsed="1"/>
+    <w:lsdException w:name="Table Contemporary" w:semiHidden="1" w:unhideWhenUsed="1"/>
+    <w:lsdException w:name="Table Elegant" w:semiHidden="1" w:unhideWhenUsed="1"/>
+    <w:lsdException w:name="Table Professional" w:semiHidden="1" w:unhideWhenUsed="1"/>
+    <w:lsdException w:name="Table Subtle 1" w:semiHidden="1" w:unhideWhenUsed="1"/>
+    <w:lsdException w:name="Table Subtle 2" w:semiHidden="1" w:unhideWhenUsed="1"/>
+    <w:lsdException w:name="Table Web 1" w:semiHidden="1" w:unhideWhenUsed="1"/>
+    <w:lsdException w:name="Table Web 2" w:semiHidden="1" w:unhideWhenUsed="1"/>
+    <w:lsdException w:name="Table Web 3" w:semiHidden="1" w:unhideWhenUsed="1"/>
+    <w:lsdException w:name="Balloon Text" w:semiHidden="1" w:unhideWhenUsed="1"/>
+    <w:lsdException w:name="Table Grid" w:uiPriority="39"/>
+    <w:lsdException w:name="Table Theme" w:semiHidden="1" w:unhideWhenUsed="1"/>
+    <w:lsdException w:name="Placeholder Text" w:semiHidden="1"/>
+    <w:lsdException w:name="No Spacing" w:uiPriority="1" w:qFormat="1"/>
+    <w:lsdException w:name="Light Shading" w:uiPriority="60"/>
+    <w:lsdException w:name="Light List" w:uiPriority="61"/>
+    <w:lsdException w:name="Light Grid" w:uiPriority="62"/>
+    <w:lsdException w:name="Medium Shading 1" w:uiPriority="63"/>
+    <w:lsdException w:name="Medium Shading 2" w:uiPriority="64"/>
+    <w:lsdException w:name="Medium List 1" w:uiPriority="65"/>
+    <w:lsdException w:name="Medium List 2" w:uiPriority="66"/>
+    <w:lsdException w:name="Medium Grid 1" w:uiPriority="67"/>
+    <w:lsdException w:name="Medium Grid 2" w:uiPriority="68"/>
+    <w:lsdException w:name="Medium Grid 3" w:uiPriority="69"/>
+    <w:lsdException w:name="Dark List" w:uiPriority="70"/>
+    <w:lsdException w:name="Colorful Shading" w:uiPriority="71"/>
+    <w:lsdException w:name="Colorful List" w:uiPriority="72"/>
+    <w:lsdException w:name="Colorful Grid" w:uiPriority="73"/>
+    <w:lsdException w:name="Light Shading Accent 1" w:uiPriority="60"/>
+    <w:lsdException w:name="Light List Accent 1" w:uiPriority="61"/>
+    <w:lsdException w:name="Light Grid Accent 1" w:uiPriority="62"/>
+    <w:lsdException w:name="Medium Shading 1 Accent 1" w:uiPriority="63"/>
+    <w:lsdException w:name="Medium Shading 2 Accent 1" w:uiPriority="64"/>
+    <w:lsdException w:name="Medium List 1 Accent 1" w:uiPriority="65"/>
+    <w:lsdException w:name="Revision" w:semiHidden="1"/>
+    <w:lsdException w:name="List Paragraph" w:uiPriority="34" w:qFormat="1"/>
+    <w:lsdException w:name="Quote" w:uiPriority="29" w:qFormat="1"/>
+    <w:lsdException w:name="Intense Quote" w:uiPriority="30" w:qFormat="1"/>
+    <w:lsdException w:name="Medium List 2 Accent 1" w:uiPriority="66"/>
+    <w:lsdException w:name="Medium Grid 1 Accent 1" w:uiPriority="67"/>
+    <w:lsdException w:name="Medium Grid 2 Accent 1" w:uiPriority="68"/>
+    <w:lsdException w:name="Medium Grid 3 Accent 1" w:uiPriority="69"/>
+    <w:lsdException w:name="Dark List Accent 1" w:uiPriority="70"/>
+    <w:lsdException w:name="Colorful Shading Accent 1" w:uiPriority="71"/>
+    <w:lsdException w:name="Colorful List Accent 1" w:uiPriority="72"/>
+    <w:lsdException w:name="Colorful Grid Accent 1" w:uiPriority="73"/>
+    <w:lsdException w:name="Light Shading Accent 2" w:uiPriority="60"/>
+    <w:lsdException w:name="Light List Accent 2" w:uiPriority="61"/>
+    <w:lsdException w:name="Light Grid Accent 2" w:uiPriority="62"/>
+    <w:lsdException w:name="Medium Shading 1 Accent 2" w:uiPriority="63"/>
+    <w:lsdException w:name="Medium Shading 2 Accent 2" w:uiPriority="64"/>
+    <w:lsdException w:name="Medium List 1 Accent 2" w:uiPriority="65"/>
+    <w:lsdException w:name="Medium List 2 Accent 2" w:uiPriority="66"/>
+    <w:lsdException w:name="Medium Grid 1 Accent 2" w:uiPriority="67"/>
+    <w:lsdException w:name="Medium Grid 2 Accent 2" w:uiPriority="68"/>
+    <w:lsdException w:name="Medium Grid 3 Accent 2" w:uiPriority="69"/>
+    <w:lsdException w:name="Dark List Accent 2" w:uiPriority="70"/>
+    <w:lsdException w:name="Colorful Shading Accent 2" w:uiPriority="71"/>
+    <w:lsdException w:name="Colorful List Accent 2" w:uiPriority="72"/>
+    <w:lsdException w:name="Colorful Grid Accent 2" w:uiPriority="73"/>
+    <w:lsdException w:name="Light Shading Accent 3" w:uiPriority="60"/>
+    <w:lsdException w:name="Light List Accent 3" w:uiPriority="61"/>
+    <w:lsdException w:name="Light Grid Accent 3" w:uiPriority="62"/>
+    <w:lsdException w:name="Medium Shading 1 Accent 3" w:uiPriority="63"/>
+    <w:lsdException w:name="Medium Shading 2 Accent 3" w:uiPriority="64"/>
+    <w:lsdException w:name="Medium List 1 Accent 3" w:uiPriority="65"/>
+    <w:lsdException w:name="Medium List 2 Accent 3" w:uiPriority="66"/>
+    <w:lsdException w:name="Medium Grid 1 Accent 3" w:uiPriority="67"/>
+    <w:lsdException w:name="Medium Grid 2 Accent 3" w:uiPriority="68"/>
+    <w:lsdException w:name="Medium Grid 3 Accent 3" w:uiPriority="69"/>
+    <w:lsdException w:name="Dark List Accent 3" w:uiPriority="70"/>
+    <w:lsdException w:name="Colorful Shading Accent 3" w:uiPriority="71"/>
+    <w:lsdException w:name="Colorful List Accent 3" w:uiPriority="72"/>
+    <w:lsdException w:name="Colorful Grid Accent 3" w:uiPriority="73"/>
+    <w:lsdException w:name="Light Shading Accent 4" w:uiPriority="60"/>
+    <w:lsdException w:name="Light List Accent 4" w:uiPriority="61"/>
+    <w:lsdException w:name="Light Grid Accent 4" w:uiPriority="62"/>
+    <w:lsdException w:name="Medium Shading 1 Accent 4" w:uiPriority="63"/>
+    <w:lsdException w:name="Medium Shading 2 Accent 4" w:uiPriority="64"/>
+    <w:lsdException w:name="Medium List 1 Accent 4" w:uiPriority="65"/>
+    <w:lsdException w:name="Medium List 2 Accent 4" w:uiPriority="66"/>
+    <w:lsdException w:name="Medium Grid 1 Accent 4" w:uiPriority="67"/>
+    <w:lsdException w:name="Medium Grid 2 Accent 4" w:uiPriority="68"/>
+    <w:lsdException w:name="Medium Grid 3 Accent 4" w:uiPriority="69"/>
+    <w:lsdException w:name="Dark List Accent 4" w:uiPriority="70"/>
+    <w:lsdException w:name="Colorful Shading Accent 4" w:uiPriority="71"/>
+    <w:lsdException w:name="Colorful List Accent 4" w:uiPriority="72"/>
+    <w:lsdException w:name="Colorful Grid Accent 4" w:uiPriority="73"/>
+    <w:lsdException w:name="Light Shading Accent 5" w:uiPriority="60"/>
+    <w:lsdException w:name="Light List Accent 5" w:uiPriority="61"/>
+    <w:lsdException w:name="Light Grid Accent 5" w:uiPriority="62"/>
+    <w:lsdException w:name="Medium Shading 1 Accent 5" w:uiPriority="63"/>
+    <w:lsdException w:name="Medium Shading 2 Accent 5" w:uiPriority="64"/>
+    <w:lsdException w:name="Medium List 1 Accent 5" w:uiPriority="65"/>
+    <w:lsdException w:name="Medium List 2 Accent 5" w:uiPriority="66"/>
+    <w:lsdException w:name="Medium Grid 1 Accent 5" w:uiPriority="67"/>
+    <w:lsdException w:name="Medium Grid 2 Accent 5" w:uiPriority="68"/>
+    <w:lsdException w:name="Medium Grid 3 Accent 5" w:uiPriority="69"/>
+    <w:lsdException w:name="Dark List Accent 5" w:uiPriority="70"/>
+    <w:lsdException w:name="Colorful Shading Accent 5" w:uiPriority="71"/>
+    <w:lsdException w:name="Colorful List Accent 5" w:uiPriority="72"/>
+    <w:lsdException w:name="Colorful Grid Accent 5" w:uiPriority="73"/>
+    <w:lsdException w:name="Light Shading Accent 6" w:uiPriority="60"/>
+    <w:lsdException w:name="Light List Accent 6" w:uiPriority="61"/>
+    <w:lsdException w:name="Light Grid Accent 6" w:uiPriority="62"/>
+    <w:lsdException w:name="Medium Shading 1 Accent 6" w:uiPriority="63"/>
+    <w:lsdException w:name="Medium Shading 2 Accent 6" w:uiPriority="64"/>
+    <w:lsdException w:name="Medium List 1 Accent 6" w:uiPriority="65"/>
+    <w:lsdException w:name="Medium List 2 Accent 6" w:uiPriority="66"/>
+    <w:lsdException w:name="Medium Grid 1 Accent 6" w:uiPriority="67"/>
+    <w:lsdException w:name="Medium Grid 2 Accent 6" w:uiPriority="68"/>
+    <w:lsdException w:name="Medium Grid 3 Accent 6" w:uiPriority="69"/>
+    <w:lsdException w:name="Dark List Accent 6" w:uiPriority="70"/>
+    <w:lsdException w:name="Colorful Shading Accent 6" w:uiPriority="71"/>
+    <w:lsdException w:name="Colorful List Accent 6" w:uiPriority="72"/>
+    <w:lsdException w:name="Colorful Grid Accent 6" w:uiPriority="73"/>
+    <w:lsdException w:name="Subtle Emphasis" w:uiPriority="19" w:qFormat="1"/>
+    <w:lsdException w:name="Intense Emphasis" w:uiPriority="21" w:qFormat="1"/>
+    <w:lsdException w:name="Subtle Reference" w:uiPriority="31" w:qFormat="1"/>
+    <w:lsdException w:name="Intense Reference" w:uiPriority="32" w:qFormat="1"/>
+    <w:lsdException w:name="Book Title" w:uiPriority="33" w:qFormat="1"/>
+    <w:lsdException w:name="Bibliography" w:semiHidden="1" w:uiPriority="37" w:unhideWhenUsed="1"/>
+    <w:lsdException w:name="TOC Heading" w:semiHidden="1" w:uiPriority="39" w:unhideWhenUsed="1" w:qFormat="1"/>
+    <w:lsdException w:name="Grid Table 4" w:uiPriority="49"/>
+    <w:lsdException w:name="Grid Table 5 Dark" w:uiPriority="50"/>
+    <w:lsdException w:name="Grid Table 6 Colorful" w:uiPriority="51"/>
+    <w:lsdException w:name="Grid Table 7 Colorful" w:uiPriority="52"/>
+    <w:lsdException w:name="Grid Table 1 Light Accent 1" w:uiPriority="46"/>
+    <w:lsdException w:name="Grid Table 2 Accent 1" w:uiPriority="47"/>
+    <w:lsdException w:name="Grid Table 3 Accent 1" w:uiPriority="48"/>
+    <w:lsdException w:name="Grid Table 4 Accent 1" w:uiPriority="49"/>
+    <w:lsdException w:name="Grid Table 5 Dark Accent 1" w:uiPriority="50"/>
+    <w:lsdException w:name="Grid Table 6 Colorful Accent 1" w:uiPriority="51"/>
+    <w:lsdException w:name="Grid Table 7 Colorful Accent 1" w:uiPriority="52"/>
+    <w:lsdException w:name="Grid Table 1 Light Accent 2" w:uiPriority="46"/>
+    <w:lsdException w:name="Grid Table 2 Accent 2" w:uiPriority="47"/>
+    <w:lsdException w:name="Grid Table 3 Accent 2" w:uiPriority="48"/>
+    <w:lsdException w:name="Grid Table 4 Accent 2" w:uiPriority="49"/>
+    <w:lsdException w:name="Grid Table 5 Dark Accent 2" w:uiPriority="50"/>
+    <w:lsdException w:name="Grid Table 6 Colorful Accent 2" w:uiPriority="51"/>
+    <w:lsdException w:name="Grid Table 7 Colorful Accent 2" w:uiPriority="52"/>
+    <w:lsdException w:name="Grid Table 1 Light Accent 3" w:uiPriority="46"/>
+    <w:lsdException w:name="Grid Table 2 Accent 3" w:uiPriority="47"/>
+    <w:lsdException w:name="Grid Table 3 Accent 3" w:uiPriority="48"/>
+    <w:lsdException w:name="Grid Table 4 Accent 3" w:uiPriority="49"/>
+    <w:lsdException w:name="Grid Table 5 Dark Accent 3" w:uiPriority="50"/>
+    <w:lsdException w:name="Grid Table 6 Colorful Accent 3" w:uiPriority="51"/>
+    <w:lsdException w:name="Grid Table 7 Colorful Accent 3" w:uiPriority="52"/>
+    <w:lsdException w:name="Grid Table 1 Light Accent 4" w:uiPriority="46"/>
+    <w:lsdException w:name="Grid Table 2 Accent 4" w:uiPriority="47"/>
+    <w:lsdException w:name="Grid Table 3 Accent 4" w:uiPriority="48"/>
+    <w:lsdException w:name="Grid Table 4 Accent 4" w:uiPriority="49"/>
+    <w:lsdException w:name="Grid Table 5 Dark Accent 4" w:uiPriority="50"/>
+    <w:lsdException w:name="Grid Table 6 Colorful Accent 4" w:uiPriority="51"/>
+    <w:lsdException w:name="Grid Table 7 Colorful Accent 4" w:uiPriority="52"/>
+    <w:lsdException w:name="Grid Table 1 Light Accent 5" w:uiPriority="46"/>
+    <w:lsdException w:name="Grid Table 2 Accent 5" w:uiPriority="47"/>
+    <w:lsdException w:name="Grid Table 3 Accent 5" w:uiPriority="48"/>
+    <w:lsdException w:name="Grid Table 4 Accent 5" w:uiPriority="49"/>
+    <w:lsdException w:name="Grid Table 5 Dark Accent 5" w:uiPriority="50"/>
+    <w:lsdException w:name="Grid Table 6 Colorful Accent 5" w:uiPriority="51"/>
+    <w:lsdException w:name="Grid Table 7 Colorful Accent 5" w:uiPriority="52"/>
+    <w:lsdException w:name="Grid Table 1 Light Accent 6" w:uiPriority="46"/>
+    <w:lsdException w:name="Grid Table 2 Accent 6" w:uiPriority="47"/>
+    <w:lsdException w:name="Grid Table 3 Accent 6" w:uiPriority="48"/>
+    <w:lsdException w:name="Grid Table 4 Accent 6" w:uiPriority="49"/>
+    <w:lsdException w:name="Grid Table 5 Dark Accent 6" w:uiPriority="50"/>
+    <w:lsdException w:name="Grid Table 6 Colorful Accent 6" w:uiPriority="51"/>
+    <w:lsdException w:name="Grid Table 7 Colorful Accent 6" w:uiPriority="52"/>
+    <w:lsdException w:name="List Table 1 Light" w:uiPriority="46"/>
+    <w:lsdException w:name="List Table 2" w:uiPriority="47"/>
+    <w:lsdException w:name="List Table 3" w:uiPriority="48"/>
+    <w:lsdException w:name="List Table 4" w:uiPriority="49"/>
+    <w:lsdException w:name="List Table 5 Dark" w:uiPriority="50"/>
+    <w:lsdException w:name="List Table 6 Colorful" w:uiPriority="51"/>
+    <w:lsdException w:name="List Table 7 Colorful" w:uiPriority="52"/>
+    <w:lsdException w:name="List Table 1 Light Accent 1" w:uiPriority="46"/>
+    <w:lsdException w:name="List Table 2 Accent 1" w:uiPriority="47"/>
+    <w:lsdException w:name="List Table 3 Accent 1" w:uiPriority="48"/>
+    <w:lsdException w:name="List Table 4 Accent 1" w:uiPriority="49"/>
+    <w:lsdException w:name="List Table 5 Dark Accent 1" w:uiPriority="50"/>
+    <w:lsdException w:name="List Table 6 Colorful Accent 1" w:uiPriority="51"/>
+    <w:lsdException w:name="List Table 7 Colorful Accent 1" w:uiPriority="52"/>
+    <w:lsdException w:name="List Table 1 Light Accent 2" w:uiPriority="46"/>
+    <w:lsdException w:name="List Table 2 Accent 2" w:uiPriority="47"/>
+    <w:lsdException w:name="List Table 3 Accent 2" w:uiPriority="48"/>
+    <w:lsdException w:name="List Table 4 Accent 2" w:uiPriority="49"/>
+    <w:lsdException w:name="List Table 5 Dark Accent 2" w:uiPriority="50"/>
+    <w:lsdException w:name="List Table 6 Colorful Accent 2" w:uiPriority="51"/>
+    <w:lsdException w:name="List Table 7 Colorful Accent 2" w:uiPriority="52"/>
+    <w:lsdException w:name="List Table 1 Light Accent 3" w:uiPriority="46"/>
+    <w:lsdException w:name="List Table 2 Accent 3" w:uiPriority="47"/>
+    <w:lsdException w:name="List Table 3 Accent 3" w:uiPriority="48"/>
+    <w:lsdException w:name="List Table 4 Accent 3" w:uiPriority="49"/>
+    <w:lsdException w:name="List Table 5 Dark Accent 3" w:uiPriority="50"/>
+    <w:lsdException w:name="List Table 6 Colorful Accent 3" w:uiPriority="51"/>
+    <w:lsdException w:name="List Table 7 Colorful Accent 3" w:uiPriority="52"/>
+    <w:lsdException w:name="List Table 1 Light Accent 4" w:uiPriority="46"/>
+    <w:lsdException w:name="List Table 2 Accent 4" w:uiPriority="47"/>
+    <w:lsdException w:name="List Table 3 Accent 4" w:uiPriority="48"/>
+    <w:lsdException w:name="List Table 4 Accent 4" w:uiPriority="49"/>
+    <w:lsdException w:name="List Table 5 Dark Accent 4" w:uiPriority="50"/>
+    <w:lsdException w:name="List Table 6 Colorful Accent 4" w:uiPriority="51"/>
+    <w:lsdException w:name="List Table 7 Colorful Accent 4" w:uiPriority="52"/>
+    <w:lsdException w:name="List Table 1 Light Accent 5" w:uiPriority="46"/>
+    <w:lsdException w:name="List Table 2 Accent 5" w:uiPriority="47"/>
+    <w:lsdException w:name="List Table 3 Accent 5" w:uiPriority="48"/>
+    <w:lsdException w:name="List Table 4 Accent 5" w:uiPriority="49"/>
+    <w:lsdException w:name="List Table 5 Dark Accent 5" w:uiPriority="50"/>
+    <w:lsdException w:name="List Table 6 Colorful Accent 5" w:uiPriority="51"/>
+    <w:lsdException w:name="List Table 7 Colorful Accent 5" w:uiPriority="52"/>
+    <w:lsdException w:name="List Table 1 Light Accent 6" w:uiPriority="46"/>
+    <w:lsdException w:name="List Table 2 Accent 6" w:uiPriority="47"/>
+    <w:lsdException w:name="List Table 3 Accent 6" w:uiPriority="48"/>
+    <w:lsdException w:name="List Table 4 Accent 6" w:uiPriority="49"/>
+    <w:lsdException w:name="List Table 5 Dark Accent 6" w:uiPriority="50"/>
+    <w:lsdException w:name="List Table 6 Colorful Accent 6" w:uiPriority="51"/>
+    <w:lsdException w:name="List Table 7 Colorful Accent 6" w:uiPriority="52"/>
   </w:latentStyles>
   <w:style w:type="paragraph" w:default="1" w:styleId="Normal">
     <w:name w:val="Normal"/>
@@ -1779,7 +1778,7 @@
   <a:extraClrSchemeLst/>
   <a:extLst>
     <a:ext uri="{05A4C25C-085E-4340-85A3-A5531E510DB2}">
-      <thm15:themeFamily xmlns:thm15="http://schemas.microsoft.com/office/thememl/2012/main" xmlns="" name="Office Theme" id="{62F939B6-93AF-4DB8-9C6B-D6C7DFDC589F}" vid="{4A3C46E8-61CC-4603-A589-7422A47A8E4A}"/>
+      <thm15:themeFamily xmlns:thm15="http://schemas.microsoft.com/office/thememl/2012/main" name="Office Theme" id="{62F939B6-93AF-4DB8-9C6B-D6C7DFDC589F}" vid="{4A3C46E8-61CC-4603-A589-7422A47A8E4A}"/>
     </a:ext>
   </a:extLst>
 </a:theme>

</xml_diff>